<commit_message>
Documentation update; js redirect; some content changes
</commit_message>
<xml_diff>
--- a/External_Documentation.docx
+++ b/External_Documentation.docx
@@ -94,7 +94,7 @@
                         <w:sz w:val="56"/>
                         <w:szCs w:val="56"/>
                       </w:rPr>
-                      <w:t>Personal Portfolio Web Site</w:t>
+                      <w:t>Personal Portfolio - Mobile Site</w:t>
                     </w:r>
                   </w:p>
                 </w:tc>
@@ -456,7 +456,21 @@
                     <w:sz w:val="24"/>
                     <w:szCs w:val="24"/>
                   </w:rPr>
-                  <w:t>April 4, 2013</w:t>
+                  <w:t xml:space="preserve">April </w:t>
+                </w:r>
+                <w:r>
+                  <w:rPr>
+                    <w:sz w:val="24"/>
+                    <w:szCs w:val="24"/>
+                  </w:rPr>
+                  <w:t>22</w:t>
+                </w:r>
+                <w:r>
+                  <w:rPr>
+                    <w:sz w:val="24"/>
+                    <w:szCs w:val="24"/>
+                  </w:rPr>
+                  <w:t>, 2013</w:t>
                 </w:r>
               </w:p>
             </w:tc>
@@ -1362,6 +1376,14 @@
         </w:rPr>
         <w:t>This is a simple web site that acts as my online personal portfolio. It highlights my skills, past experiences, and how I can be reached.</w:t>
       </w:r>
+      <w:r>
+        <w:rPr>
+          <w:i/>
+          <w:sz w:val="24"/>
+          <w:szCs w:val="24"/>
+        </w:rPr>
+        <w:t xml:space="preserve"> It has now been expanded to include a mobile version. Visitors using a mobile device will be directed to this version. </w:t>
+      </w:r>
     </w:p>
     <w:p>
       <w:pPr>
@@ -1461,6 +1483,44 @@
         </w:rPr>
         <w:t xml:space="preserve"> bar link for the currently selected page will turn black.</w:t>
       </w:r>
+    </w:p>
+    <w:p>
+      <w:pPr>
+        <w:pStyle w:val="ListParagraph"/>
+        <w:rPr>
+          <w:i/>
+          <w:sz w:val="24"/>
+          <w:szCs w:val="24"/>
+        </w:rPr>
+      </w:pPr>
+    </w:p>
+    <w:p>
+      <w:pPr>
+        <w:pStyle w:val="ListParagraph"/>
+        <w:rPr>
+          <w:i/>
+          <w:sz w:val="24"/>
+          <w:szCs w:val="24"/>
+        </w:rPr>
+      </w:pPr>
+      <w:r>
+        <w:rPr>
+          <w:i/>
+          <w:sz w:val="24"/>
+          <w:szCs w:val="24"/>
+        </w:rPr>
+        <w:t>Desktop site:</w:t>
+      </w:r>
+    </w:p>
+    <w:p>
+      <w:pPr>
+        <w:pStyle w:val="ListParagraph"/>
+        <w:rPr>
+          <w:i/>
+          <w:sz w:val="24"/>
+          <w:szCs w:val="24"/>
+        </w:rPr>
+      </w:pPr>
     </w:p>
     <w:p>
       <w:pPr>
@@ -1615,6 +1675,119 @@
       </w:pPr>
       <w:bookmarkStart w:id="3" w:name="_Toc352844697"/>
     </w:p>
+    <w:p>
+      <w:pPr>
+        <w:pStyle w:val="ListParagraph"/>
+        <w:rPr>
+          <w:i/>
+          <w:sz w:val="24"/>
+          <w:szCs w:val="24"/>
+        </w:rPr>
+      </w:pPr>
+    </w:p>
+    <w:p>
+      <w:pPr>
+        <w:pStyle w:val="ListParagraph"/>
+        <w:rPr>
+          <w:i/>
+          <w:sz w:val="24"/>
+          <w:szCs w:val="24"/>
+        </w:rPr>
+      </w:pPr>
+      <w:r>
+        <w:rPr>
+          <w:i/>
+          <w:sz w:val="24"/>
+          <w:szCs w:val="24"/>
+        </w:rPr>
+        <w:t>Mobile site:</w:t>
+      </w:r>
+      <w:r>
+        <w:rPr>
+          <w:noProof/>
+          <w:lang w:val="en-US" w:eastAsia="en-US"/>
+        </w:rPr>
+        <w:pict>
+          <v:shape id="_x0000_s1050" type="#_x0000_t32" style="position:absolute;left:0;text-align:left;margin-left:367.1pt;margin-top:4.8pt;width:37.7pt;height:44.1pt;z-index:251676672;mso-position-horizontal-relative:text;mso-position-vertical-relative:text" o:connectortype="straight" strokecolor="red">
+            <v:stroke endarrow="block"/>
+          </v:shape>
+        </w:pict>
+      </w:r>
+    </w:p>
+    <w:p>
+      <w:pPr>
+        <w:pStyle w:val="ListParagraph"/>
+        <w:rPr>
+          <w:i/>
+          <w:sz w:val="24"/>
+          <w:szCs w:val="24"/>
+        </w:rPr>
+      </w:pPr>
+    </w:p>
+    <w:p>
+      <w:pPr>
+        <w:pStyle w:val="ListParagraph"/>
+        <w:rPr>
+          <w:i/>
+          <w:sz w:val="24"/>
+          <w:szCs w:val="24"/>
+        </w:rPr>
+      </w:pPr>
+      <w:r>
+        <w:rPr>
+          <w:i/>
+          <w:noProof/>
+          <w:sz w:val="24"/>
+          <w:szCs w:val="24"/>
+          <w:lang w:val="en-US" w:eastAsia="en-US"/>
+        </w:rPr>
+        <w:drawing>
+          <wp:inline distT="0" distB="0" distL="0" distR="0">
+            <wp:extent cx="5366385" cy="704850"/>
+            <wp:effectExtent l="19050" t="0" r="5715" b="0"/>
+            <wp:docPr id="3" name="Picture 13"/>
+            <wp:cNvGraphicFramePr>
+              <a:graphicFrameLocks xmlns:a="http://schemas.openxmlformats.org/drawingml/2006/main" noChangeAspect="1"/>
+            </wp:cNvGraphicFramePr>
+            <a:graphic xmlns:a="http://schemas.openxmlformats.org/drawingml/2006/main">
+              <a:graphicData uri="http://schemas.openxmlformats.org/drawingml/2006/picture">
+                <pic:pic xmlns:pic="http://schemas.openxmlformats.org/drawingml/2006/picture">
+                  <pic:nvPicPr>
+                    <pic:cNvPr id="0" name="Picture 13"/>
+                    <pic:cNvPicPr>
+                      <a:picLocks noChangeAspect="1" noChangeArrowheads="1"/>
+                    </pic:cNvPicPr>
+                  </pic:nvPicPr>
+                  <pic:blipFill>
+                    <a:blip r:embed="rId14" cstate="print"/>
+                    <a:srcRect/>
+                    <a:stretch>
+                      <a:fillRect/>
+                    </a:stretch>
+                  </pic:blipFill>
+                  <pic:spPr bwMode="auto">
+                    <a:xfrm>
+                      <a:off x="0" y="0"/>
+                      <a:ext cx="5366385" cy="704850"/>
+                    </a:xfrm>
+                    <a:prstGeom prst="rect">
+                      <a:avLst/>
+                    </a:prstGeom>
+                    <a:noFill/>
+                    <a:ln w="9525">
+                      <a:noFill/>
+                      <a:miter lim="800000"/>
+                      <a:headEnd/>
+                      <a:tailEnd/>
+                    </a:ln>
+                  </pic:spPr>
+                </pic:pic>
+              </a:graphicData>
+            </a:graphic>
+          </wp:inline>
+        </w:drawing>
+      </w:r>
+    </w:p>
     <w:bookmarkEnd w:id="3"/>
     <w:p>
       <w:pPr>
@@ -1626,6 +1799,34 @@
       </w:pPr>
       <w:r>
         <w:t>Colours</w:t>
+      </w:r>
+    </w:p>
+    <w:p>
+      <w:pPr>
+        <w:pStyle w:val="ListParagraph"/>
+        <w:rPr>
+          <w:i/>
+          <w:sz w:val="24"/>
+          <w:szCs w:val="24"/>
+        </w:rPr>
+      </w:pPr>
+    </w:p>
+    <w:p>
+      <w:pPr>
+        <w:pStyle w:val="ListParagraph"/>
+        <w:rPr>
+          <w:i/>
+          <w:sz w:val="24"/>
+          <w:szCs w:val="24"/>
+        </w:rPr>
+      </w:pPr>
+      <w:r>
+        <w:rPr>
+          <w:i/>
+          <w:sz w:val="24"/>
+          <w:szCs w:val="24"/>
+        </w:rPr>
+        <w:t>Both the mobile and desktop versions use the same colour scheme:</w:t>
       </w:r>
     </w:p>
     <w:p>
@@ -1825,7 +2026,7 @@
                           </pic:cNvPicPr>
                         </pic:nvPicPr>
                         <pic:blipFill>
-                          <a:blip r:embed="rId14" cstate="print"/>
+                          <a:blip r:embed="rId15" cstate="print"/>
                           <a:srcRect/>
                           <a:stretch>
                             <a:fillRect/>
@@ -1878,6 +2079,7 @@
                 <w:sz w:val="24"/>
                 <w:szCs w:val="24"/>
               </w:rPr>
+              <w:lastRenderedPageBreak/>
               <w:t>Grey</w:t>
             </w:r>
           </w:p>
@@ -1948,7 +2150,7 @@
                           </pic:cNvPicPr>
                         </pic:nvPicPr>
                         <pic:blipFill>
-                          <a:blip r:embed="rId15" cstate="print"/>
+                          <a:blip r:embed="rId16" cstate="print"/>
                           <a:srcRect/>
                           <a:stretch>
                             <a:fillRect/>
@@ -2071,7 +2273,7 @@
                           </pic:cNvPicPr>
                         </pic:nvPicPr>
                         <pic:blipFill>
-                          <a:blip r:embed="rId16" cstate="print"/>
+                          <a:blip r:embed="rId17" cstate="print"/>
                           <a:srcRect/>
                           <a:stretch>
                             <a:fillRect/>
@@ -2206,7 +2408,7 @@
                           </pic:cNvPicPr>
                         </pic:nvPicPr>
                         <pic:blipFill>
-                          <a:blip r:embed="rId17" cstate="print"/>
+                          <a:blip r:embed="rId18" cstate="print"/>
                           <a:srcRect/>
                           <a:stretch>
                             <a:fillRect/>
@@ -2454,7 +2656,7 @@
                     </pic:cNvPicPr>
                   </pic:nvPicPr>
                   <pic:blipFill>
-                    <a:blip r:embed="rId18" cstate="print"/>
+                    <a:blip r:embed="rId19" cstate="print"/>
                     <a:srcRect/>
                     <a:stretch>
                       <a:fillRect/>
@@ -3157,13 +3359,9 @@
         </w:numPr>
       </w:pPr>
       <w:r>
+        <w:lastRenderedPageBreak/>
         <w:t>Wireframes</w:t>
       </w:r>
-    </w:p>
-    <w:p>
-      <w:pPr>
-        <w:pStyle w:val="ListParagraph"/>
-      </w:pPr>
     </w:p>
     <w:p>
       <w:pPr>
@@ -3209,21 +3407,13 @@
           <w:szCs w:val="24"/>
         </w:rPr>
       </w:pPr>
-    </w:p>
-    <w:p>
-      <w:pPr>
-        <w:pStyle w:val="ListParagraph"/>
-        <w:rPr>
-          <w:i/>
-          <w:sz w:val="24"/>
-          <w:szCs w:val="24"/>
-        </w:rPr>
-      </w:pPr>
-      <w:r>
-        <w:rPr>
-          <w:i/>
-          <w:sz w:val="24"/>
-          <w:szCs w:val="24"/>
+      <w:r>
+        <w:rPr>
+          <w:i/>
+          <w:noProof/>
+          <w:sz w:val="24"/>
+          <w:szCs w:val="24"/>
+          <w:lang w:val="en-US" w:eastAsia="en-US"/>
         </w:rPr>
         <w:drawing>
           <wp:inline distT="0" distB="0" distL="0" distR="0">
@@ -3291,6 +3481,108 @@
           <w:szCs w:val="24"/>
         </w:rPr>
       </w:pPr>
+      <w:r>
+        <w:rPr>
+          <w:i/>
+          <w:sz w:val="24"/>
+          <w:szCs w:val="24"/>
+        </w:rPr>
+        <w:t>mobile.html:</w:t>
+      </w:r>
+    </w:p>
+    <w:p>
+      <w:pPr>
+        <w:pStyle w:val="ListParagraph"/>
+        <w:rPr>
+          <w:i/>
+          <w:sz w:val="24"/>
+          <w:szCs w:val="24"/>
+        </w:rPr>
+      </w:pPr>
+    </w:p>
+    <w:p>
+      <w:pPr>
+        <w:pStyle w:val="ListParagraph"/>
+        <w:rPr>
+          <w:i/>
+          <w:sz w:val="24"/>
+          <w:szCs w:val="24"/>
+        </w:rPr>
+      </w:pPr>
+      <w:r>
+        <w:rPr>
+          <w:i/>
+          <w:noProof/>
+          <w:sz w:val="24"/>
+          <w:szCs w:val="24"/>
+          <w:lang w:val="en-US" w:eastAsia="en-US"/>
+        </w:rPr>
+        <w:drawing>
+          <wp:inline distT="0" distB="0" distL="0" distR="0">
+            <wp:extent cx="2669988" cy="5058583"/>
+            <wp:effectExtent l="19050" t="0" r="0" b="0"/>
+            <wp:docPr id="16" name="Picture 16"/>
+            <wp:cNvGraphicFramePr>
+              <a:graphicFrameLocks xmlns:a="http://schemas.openxmlformats.org/drawingml/2006/main" noChangeAspect="1"/>
+            </wp:cNvGraphicFramePr>
+            <a:graphic xmlns:a="http://schemas.openxmlformats.org/drawingml/2006/main">
+              <a:graphicData uri="http://schemas.openxmlformats.org/drawingml/2006/picture">
+                <pic:pic xmlns:pic="http://schemas.openxmlformats.org/drawingml/2006/picture">
+                  <pic:nvPicPr>
+                    <pic:cNvPr id="0" name="Picture 16"/>
+                    <pic:cNvPicPr>
+                      <a:picLocks noChangeAspect="1" noChangeArrowheads="1"/>
+                    </pic:cNvPicPr>
+                  </pic:nvPicPr>
+                  <pic:blipFill>
+                    <a:blip r:embed="rId20" cstate="print"/>
+                    <a:srcRect/>
+                    <a:stretch>
+                      <a:fillRect/>
+                    </a:stretch>
+                  </pic:blipFill>
+                  <pic:spPr bwMode="auto">
+                    <a:xfrm>
+                      <a:off x="0" y="0"/>
+                      <a:ext cx="2673576" cy="5065381"/>
+                    </a:xfrm>
+                    <a:prstGeom prst="rect">
+                      <a:avLst/>
+                    </a:prstGeom>
+                    <a:noFill/>
+                    <a:ln w="9525">
+                      <a:noFill/>
+                      <a:miter lim="800000"/>
+                      <a:headEnd/>
+                      <a:tailEnd/>
+                    </a:ln>
+                  </pic:spPr>
+                </pic:pic>
+              </a:graphicData>
+            </a:graphic>
+          </wp:inline>
+        </w:drawing>
+      </w:r>
+    </w:p>
+    <w:p>
+      <w:pPr>
+        <w:pStyle w:val="ListParagraph"/>
+        <w:rPr>
+          <w:i/>
+          <w:sz w:val="24"/>
+          <w:szCs w:val="24"/>
+        </w:rPr>
+      </w:pPr>
+    </w:p>
+    <w:p>
+      <w:pPr>
+        <w:pStyle w:val="ListParagraph"/>
+        <w:rPr>
+          <w:i/>
+          <w:sz w:val="24"/>
+          <w:szCs w:val="24"/>
+        </w:rPr>
+      </w:pPr>
     </w:p>
     <w:p>
       <w:pPr>
@@ -3345,7 +3637,7 @@
                     </pic:cNvPicPr>
                   </pic:nvPicPr>
                   <pic:blipFill>
-                    <a:blip r:embed="rId19" cstate="print"/>
+                    <a:blip r:embed="rId21" cstate="print"/>
                     <a:srcRect/>
                     <a:stretch>
                       <a:fillRect/>
@@ -3455,7 +3747,7 @@
                     </pic:cNvPicPr>
                   </pic:nvPicPr>
                   <pic:blipFill>
-                    <a:blip r:embed="rId20" cstate="print"/>
+                    <a:blip r:embed="rId22" cstate="print"/>
                     <a:srcRect/>
                     <a:stretch>
                       <a:fillRect/>
@@ -3565,7 +3857,7 @@
                     </pic:cNvPicPr>
                   </pic:nvPicPr>
                   <pic:blipFill>
-                    <a:blip r:embed="rId21" cstate="print"/>
+                    <a:blip r:embed="rId23" cstate="print"/>
                     <a:srcRect/>
                     <a:stretch>
                       <a:fillRect/>
@@ -3675,7 +3967,7 @@
                     </pic:cNvPicPr>
                   </pic:nvPicPr>
                   <pic:blipFill>
-                    <a:blip r:embed="rId22" cstate="print"/>
+                    <a:blip r:embed="rId24" cstate="print"/>
                     <a:srcRect/>
                     <a:stretch>
                       <a:fillRect/>
@@ -3767,7 +4059,7 @@
                     </pic:cNvPicPr>
                   </pic:nvPicPr>
                   <pic:blipFill>
-                    <a:blip r:embed="rId23" cstate="print"/>
+                    <a:blip r:embed="rId25" cstate="print"/>
                     <a:srcRect/>
                     <a:stretch>
                       <a:fillRect/>
@@ -3797,10 +4089,10 @@
       </w:r>
     </w:p>
     <w:sectPr>
-      <w:headerReference w:type="even" r:id="rId24"/>
-      <w:headerReference w:type="default" r:id="rId25"/>
-      <w:footerReference w:type="even" r:id="rId26"/>
-      <w:footerReference w:type="default" r:id="rId27"/>
+      <w:headerReference w:type="even" r:id="rId26"/>
+      <w:headerReference w:type="default" r:id="rId27"/>
+      <w:footerReference w:type="even" r:id="rId28"/>
+      <w:footerReference w:type="default" r:id="rId29"/>
       <w:pgSz w:w="12240" w:h="15840"/>
       <w:pgMar w:top="1440" w:right="1440" w:bottom="1440" w:left="1440" w:header="720" w:footer="720" w:gutter="0"/>
       <w:pgBorders w:offsetFrom="page">
@@ -3880,7 +4172,7 @@
         <w:rFonts w:asciiTheme="majorHAnsi" w:hAnsiTheme="majorHAnsi"/>
         <w:noProof/>
       </w:rPr>
-      <w:t>2</w:t>
+      <w:t>8</w:t>
     </w:r>
     <w:r>
       <w:rPr>
@@ -3951,7 +4243,7 @@
         <w:rFonts w:asciiTheme="majorHAnsi" w:hAnsiTheme="majorHAnsi" w:cstheme="minorHAnsi"/>
         <w:noProof/>
       </w:rPr>
-      <w:t>3</w:t>
+      <w:t>5</w:t>
     </w:r>
     <w:r>
       <w:rPr>
@@ -4066,7 +4358,7 @@
                   <w:szCs w:val="24"/>
                   <w:lang w:val="en-US"/>
                 </w:rPr>
-                <w:t>Personal Portfolio Web Site</w:t>
+                <w:t>Personal Portfolio - Mobile Site</w:t>
               </w:r>
             </w:sdtContent>
           </w:sdt>
@@ -4251,7 +4543,7 @@
                   <w:szCs w:val="24"/>
                   <w:lang w:val="en-US"/>
                 </w:rPr>
-                <w:t>Personal Portfolio Web Site</w:t>
+                <w:t>Personal Portfolio - Mobile Site</w:t>
               </w:r>
             </w:sdtContent>
           </w:sdt>
@@ -5251,286 +5543,6 @@
 </w:styles>
 </file>
 
-<file path=word/glossary/document.xml><?xml version="1.0" encoding="utf-8"?>
-<w:glossaryDocument xmlns:ve="http://schemas.openxmlformats.org/markup-compatibility/2006" xmlns:o="urn:schemas-microsoft-com:office:office" xmlns:r="http://schemas.openxmlformats.org/officeDocument/2006/relationships" xmlns:m="http://schemas.openxmlformats.org/officeDocument/2006/math" xmlns:v="urn:schemas-microsoft-com:vml" xmlns:wp="http://schemas.openxmlformats.org/drawingml/2006/wordprocessingDrawing" xmlns:w10="urn:schemas-microsoft-com:office:word" xmlns:w="http://schemas.openxmlformats.org/wordprocessingml/2006/main" xmlns:wne="http://schemas.microsoft.com/office/word/2006/wordml">
-  <w:docParts/>
-</w:glossaryDocument>
-</file>
-
-<file path=word/glossary/fontTable.xml><?xml version="1.0" encoding="utf-8"?>
-<w:fonts xmlns:r="http://schemas.openxmlformats.org/officeDocument/2006/relationships" xmlns:w="http://schemas.openxmlformats.org/wordprocessingml/2006/main">
-  <w:font w:name="Times New Roman">
-    <w:panose1 w:val="02020603050405020304"/>
-    <w:charset w:val="00"/>
-    <w:family w:val="roman"/>
-    <w:pitch w:val="variable"/>
-    <w:sig w:usb0="E0002AFF" w:usb1="C0007841" w:usb2="00000009" w:usb3="00000000" w:csb0="000001FF" w:csb1="00000000"/>
-  </w:font>
-  <w:font w:name="Calibri">
-    <w:panose1 w:val="020F0502020204030204"/>
-    <w:charset w:val="00"/>
-    <w:family w:val="swiss"/>
-    <w:pitch w:val="variable"/>
-    <w:sig w:usb0="E00002FF" w:usb1="4000ACFF" w:usb2="00000001" w:usb3="00000000" w:csb0="0000019F" w:csb1="00000000"/>
-  </w:font>
-  <w:font w:name="Cambria">
-    <w:panose1 w:val="02040503050406030204"/>
-    <w:charset w:val="00"/>
-    <w:family w:val="roman"/>
-    <w:pitch w:val="variable"/>
-    <w:sig w:usb0="E00002FF" w:usb1="400004FF" w:usb2="00000000" w:usb3="00000000" w:csb0="0000019F" w:csb1="00000000"/>
-  </w:font>
-  <w:font w:name="Tahoma">
-    <w:panose1 w:val="020B0604030504040204"/>
-    <w:charset w:val="00"/>
-    <w:family w:val="swiss"/>
-    <w:pitch w:val="variable"/>
-    <w:sig w:usb0="E1002EFF" w:usb1="C000605B" w:usb2="00000029" w:usb3="00000000" w:csb0="000101FF" w:csb1="00000000"/>
-  </w:font>
-  <w:font w:name="Lindsey">
-    <w:altName w:val="Viner Hand ITC"/>
-    <w:charset w:val="00"/>
-    <w:family w:val="script"/>
-    <w:pitch w:val="variable"/>
-    <w:sig w:usb0="00000003" w:usb1="40000000" w:usb2="00000000" w:usb3="00000000" w:csb0="00000001" w:csb1="00000000"/>
-  </w:font>
-</w:fonts>
-</file>
-
-<file path=word/glossary/settings.xml><?xml version="1.0" encoding="utf-8"?>
-<w:settings xmlns:o="urn:schemas-microsoft-com:office:office" xmlns:r="http://schemas.openxmlformats.org/officeDocument/2006/relationships" xmlns:m="http://schemas.openxmlformats.org/officeDocument/2006/math" xmlns:v="urn:schemas-microsoft-com:vml" xmlns:w10="urn:schemas-microsoft-com:office:word" xmlns:w="http://schemas.openxmlformats.org/wordprocessingml/2006/main" xmlns:sl="http://schemas.openxmlformats.org/schemaLibrary/2006/main">
-  <w:view w:val="normal"/>
-  <w:defaultTabStop w:val="720"/>
-  <w:characterSpacingControl w:val="doNotCompress"/>
-  <w:compat>
-    <w:useFELayout/>
-  </w:compat>
-  <w:rsids>
-    <w:rsidRoot w:val="007306F5"/>
-    <w:rsid w:val="007306F5"/>
-    <w:rsid w:val="00BA429E"/>
-  </w:rsids>
-  <m:mathPr>
-    <m:mathFont m:val="Cambria Math"/>
-    <m:brkBin m:val="before"/>
-    <m:brkBinSub m:val="--"/>
-    <m:smallFrac m:val="off"/>
-    <m:dispDef/>
-    <m:lMargin m:val="0"/>
-    <m:rMargin m:val="0"/>
-    <m:defJc m:val="centerGroup"/>
-    <m:wrapIndent m:val="1440"/>
-    <m:intLim m:val="subSup"/>
-    <m:naryLim m:val="undOvr"/>
-  </m:mathPr>
-  <w:themeFontLang w:val="en-US"/>
-  <w:clrSchemeMapping w:bg1="light1" w:t1="dark1" w:bg2="light2" w:t2="dark2" w:accent1="accent1" w:accent2="accent2" w:accent3="accent3" w:accent4="accent4" w:accent5="accent5" w:accent6="accent6" w:hyperlink="hyperlink" w:followedHyperlink="followedHyperlink"/>
-  <w:decimalSymbol w:val="."/>
-  <w:listSeparator w:val=","/>
-</w:settings>
-</file>
-
-<file path=word/glossary/styles.xml><?xml version="1.0" encoding="utf-8"?>
-<w:styles xmlns:r="http://schemas.openxmlformats.org/officeDocument/2006/relationships" xmlns:w="http://schemas.openxmlformats.org/wordprocessingml/2006/main">
-  <w:docDefaults>
-    <w:rPrDefault>
-      <w:rPr>
-        <w:rFonts w:asciiTheme="minorHAnsi" w:eastAsiaTheme="minorEastAsia" w:hAnsiTheme="minorHAnsi" w:cstheme="minorBidi"/>
-        <w:sz w:val="22"/>
-        <w:szCs w:val="22"/>
-        <w:lang w:val="en-US" w:eastAsia="en-US" w:bidi="ar-SA"/>
-      </w:rPr>
-    </w:rPrDefault>
-    <w:pPrDefault>
-      <w:pPr>
-        <w:spacing w:after="200" w:line="276" w:lineRule="auto"/>
-      </w:pPr>
-    </w:pPrDefault>
-  </w:docDefaults>
-  <w:latentStyles w:defLockedState="0" w:defUIPriority="99" w:defSemiHidden="1" w:defUnhideWhenUsed="1" w:defQFormat="0" w:count="267">
-    <w:lsdException w:name="Normal" w:semiHidden="0" w:uiPriority="0" w:unhideWhenUsed="0" w:qFormat="1"/>
-    <w:lsdException w:name="heading 1" w:semiHidden="0" w:uiPriority="9" w:unhideWhenUsed="0" w:qFormat="1"/>
-    <w:lsdException w:name="heading 2" w:uiPriority="9" w:qFormat="1"/>
-    <w:lsdException w:name="heading 3" w:uiPriority="9" w:qFormat="1"/>
-    <w:lsdException w:name="heading 4" w:uiPriority="9" w:qFormat="1"/>
-    <w:lsdException w:name="heading 5" w:uiPriority="9" w:qFormat="1"/>
-    <w:lsdException w:name="heading 6" w:uiPriority="9" w:qFormat="1"/>
-    <w:lsdException w:name="heading 7" w:uiPriority="9" w:qFormat="1"/>
-    <w:lsdException w:name="heading 8" w:uiPriority="9" w:qFormat="1"/>
-    <w:lsdException w:name="heading 9" w:uiPriority="9" w:qFormat="1"/>
-    <w:lsdException w:name="toc 1" w:uiPriority="39"/>
-    <w:lsdException w:name="toc 2" w:uiPriority="39"/>
-    <w:lsdException w:name="toc 3" w:uiPriority="39"/>
-    <w:lsdException w:name="toc 4" w:uiPriority="39"/>
-    <w:lsdException w:name="toc 5" w:uiPriority="39"/>
-    <w:lsdException w:name="toc 6" w:uiPriority="39"/>
-    <w:lsdException w:name="toc 7" w:uiPriority="39"/>
-    <w:lsdException w:name="toc 8" w:uiPriority="39"/>
-    <w:lsdException w:name="toc 9" w:uiPriority="39"/>
-    <w:lsdException w:name="caption" w:uiPriority="35" w:qFormat="1"/>
-    <w:lsdException w:name="Title" w:semiHidden="0" w:uiPriority="10" w:unhideWhenUsed="0" w:qFormat="1"/>
-    <w:lsdException w:name="Default Paragraph Font" w:uiPriority="1"/>
-    <w:lsdException w:name="Subtitle" w:semiHidden="0" w:uiPriority="11" w:unhideWhenUsed="0" w:qFormat="1"/>
-    <w:lsdException w:name="Strong" w:semiHidden="0" w:uiPriority="22" w:unhideWhenUsed="0" w:qFormat="1"/>
-    <w:lsdException w:name="Emphasis" w:semiHidden="0" w:uiPriority="20" w:unhideWhenUsed="0" w:qFormat="1"/>
-    <w:lsdException w:name="Table Grid" w:semiHidden="0" w:uiPriority="59" w:unhideWhenUsed="0"/>
-    <w:lsdException w:name="Placeholder Text" w:unhideWhenUsed="0"/>
-    <w:lsdException w:name="No Spacing" w:semiHidden="0" w:uiPriority="1" w:unhideWhenUsed="0" w:qFormat="1"/>
-    <w:lsdException w:name="Light Shading" w:semiHidden="0" w:uiPriority="60" w:unhideWhenUsed="0"/>
-    <w:lsdException w:name="Light List" w:semiHidden="0" w:uiPriority="61" w:unhideWhenUsed="0"/>
-    <w:lsdException w:name="Light Grid" w:semiHidden="0" w:uiPriority="62" w:unhideWhenUsed="0"/>
-    <w:lsdException w:name="Medium Shading 1" w:semiHidden="0" w:uiPriority="63" w:unhideWhenUsed="0"/>
-    <w:lsdException w:name="Medium Shading 2" w:semiHidden="0" w:uiPriority="64" w:unhideWhenUsed="0"/>
-    <w:lsdException w:name="Medium List 1" w:semiHidden="0" w:uiPriority="65" w:unhideWhenUsed="0"/>
-    <w:lsdException w:name="Medium List 2" w:semiHidden="0" w:uiPriority="66" w:unhideWhenUsed="0"/>
-    <w:lsdException w:name="Medium Grid 1" w:semiHidden="0" w:uiPriority="67" w:unhideWhenUsed="0"/>
-    <w:lsdException w:name="Medium Grid 2" w:semiHidden="0" w:uiPriority="68" w:unhideWhenUsed="0"/>
-    <w:lsdException w:name="Medium Grid 3" w:semiHidden="0" w:uiPriority="69" w:unhideWhenUsed="0"/>
-    <w:lsdException w:name="Dark List" w:semiHidden="0" w:uiPriority="70" w:unhideWhenUsed="0"/>
-    <w:lsdException w:name="Colorful Shading" w:semiHidden="0" w:uiPriority="71" w:unhideWhenUsed="0"/>
-    <w:lsdException w:name="Colorful List" w:semiHidden="0" w:uiPriority="72" w:unhideWhenUsed="0"/>
-    <w:lsdException w:name="Colorful Grid" w:semiHidden="0" w:uiPriority="73" w:unhideWhenUsed="0"/>
-    <w:lsdException w:name="Light Shading Accent 1" w:semiHidden="0" w:uiPriority="60" w:unhideWhenUsed="0"/>
-    <w:lsdException w:name="Light List Accent 1" w:semiHidden="0" w:uiPriority="61" w:unhideWhenUsed="0"/>
-    <w:lsdException w:name="Light Grid Accent 1" w:semiHidden="0" w:uiPriority="62" w:unhideWhenUsed="0"/>
-    <w:lsdException w:name="Medium Shading 1 Accent 1" w:semiHidden="0" w:uiPriority="63" w:unhideWhenUsed="0"/>
-    <w:lsdException w:name="Medium Shading 2 Accent 1" w:semiHidden="0" w:uiPriority="64" w:unhideWhenUsed="0"/>
-    <w:lsdException w:name="Medium List 1 Accent 1" w:semiHidden="0" w:uiPriority="65" w:unhideWhenUsed="0"/>
-    <w:lsdException w:name="Revision" w:unhideWhenUsed="0"/>
-    <w:lsdException w:name="List Paragraph" w:semiHidden="0" w:uiPriority="34" w:unhideWhenUsed="0" w:qFormat="1"/>
-    <w:lsdException w:name="Quote" w:semiHidden="0" w:uiPriority="29" w:unhideWhenUsed="0" w:qFormat="1"/>
-    <w:lsdException w:name="Intense Quote" w:semiHidden="0" w:uiPriority="30" w:unhideWhenUsed="0" w:qFormat="1"/>
-    <w:lsdException w:name="Medium List 2 Accent 1" w:semiHidden="0" w:uiPriority="66" w:unhideWhenUsed="0"/>
-    <w:lsdException w:name="Medium Grid 1 Accent 1" w:semiHidden="0" w:uiPriority="67" w:unhideWhenUsed="0"/>
-    <w:lsdException w:name="Medium Grid 2 Accent 1" w:semiHidden="0" w:uiPriority="68" w:unhideWhenUsed="0"/>
-    <w:lsdException w:name="Medium Grid 3 Accent 1" w:semiHidden="0" w:uiPriority="69" w:unhideWhenUsed="0"/>
-    <w:lsdException w:name="Dark List Accent 1" w:semiHidden="0" w:uiPriority="70" w:unhideWhenUsed="0"/>
-    <w:lsdException w:name="Colorful Shading Accent 1" w:semiHidden="0" w:uiPriority="71" w:unhideWhenUsed="0"/>
-    <w:lsdException w:name="Colorful List Accent 1" w:semiHidden="0" w:uiPriority="72" w:unhideWhenUsed="0"/>
-    <w:lsdException w:name="Colorful Grid Accent 1" w:semiHidden="0" w:uiPriority="73" w:unhideWhenUsed="0"/>
-    <w:lsdException w:name="Light Shading Accent 2" w:semiHidden="0" w:uiPriority="60" w:unhideWhenUsed="0"/>
-    <w:lsdException w:name="Light List Accent 2" w:semiHidden="0" w:uiPriority="61" w:unhideWhenUsed="0"/>
-    <w:lsdException w:name="Light Grid Accent 2" w:semiHidden="0" w:uiPriority="62" w:unhideWhenUsed="0"/>
-    <w:lsdException w:name="Medium Shading 1 Accent 2" w:semiHidden="0" w:uiPriority="63" w:unhideWhenUsed="0"/>
-    <w:lsdException w:name="Medium Shading 2 Accent 2" w:semiHidden="0" w:uiPriority="64" w:unhideWhenUsed="0"/>
-    <w:lsdException w:name="Medium List 1 Accent 2" w:semiHidden="0" w:uiPriority="65" w:unhideWhenUsed="0"/>
-    <w:lsdException w:name="Medium List 2 Accent 2" w:semiHidden="0" w:uiPriority="66" w:unhideWhenUsed="0"/>
-    <w:lsdException w:name="Medium Grid 1 Accent 2" w:semiHidden="0" w:uiPriority="67" w:unhideWhenUsed="0"/>
-    <w:lsdException w:name="Medium Grid 2 Accent 2" w:semiHidden="0" w:uiPriority="68" w:unhideWhenUsed="0"/>
-    <w:lsdException w:name="Medium Grid 3 Accent 2" w:semiHidden="0" w:uiPriority="69" w:unhideWhenUsed="0"/>
-    <w:lsdException w:name="Dark List Accent 2" w:semiHidden="0" w:uiPriority="70" w:unhideWhenUsed="0"/>
-    <w:lsdException w:name="Colorful Shading Accent 2" w:semiHidden="0" w:uiPriority="71" w:unhideWhenUsed="0"/>
-    <w:lsdException w:name="Colorful List Accent 2" w:semiHidden="0" w:uiPriority="72" w:unhideWhenUsed="0"/>
-    <w:lsdException w:name="Colorful Grid Accent 2" w:semiHidden="0" w:uiPriority="73" w:unhideWhenUsed="0"/>
-    <w:lsdException w:name="Light Shading Accent 3" w:semiHidden="0" w:uiPriority="60" w:unhideWhenUsed="0"/>
-    <w:lsdException w:name="Light List Accent 3" w:semiHidden="0" w:uiPriority="61" w:unhideWhenUsed="0"/>
-    <w:lsdException w:name="Light Grid Accent 3" w:semiHidden="0" w:uiPriority="62" w:unhideWhenUsed="0"/>
-    <w:lsdException w:name="Medium Shading 1 Accent 3" w:semiHidden="0" w:uiPriority="63" w:unhideWhenUsed="0"/>
-    <w:lsdException w:name="Medium Shading 2 Accent 3" w:semiHidden="0" w:uiPriority="64" w:unhideWhenUsed="0"/>
-    <w:lsdException w:name="Medium List 1 Accent 3" w:semiHidden="0" w:uiPriority="65" w:unhideWhenUsed="0"/>
-    <w:lsdException w:name="Medium List 2 Accent 3" w:semiHidden="0" w:uiPriority="66" w:unhideWhenUsed="0"/>
-    <w:lsdException w:name="Medium Grid 1 Accent 3" w:semiHidden="0" w:uiPriority="67" w:unhideWhenUsed="0"/>
-    <w:lsdException w:name="Medium Grid 2 Accent 3" w:semiHidden="0" w:uiPriority="68" w:unhideWhenUsed="0"/>
-    <w:lsdException w:name="Medium Grid 3 Accent 3" w:semiHidden="0" w:uiPriority="69" w:unhideWhenUsed="0"/>
-    <w:lsdException w:name="Dark List Accent 3" w:semiHidden="0" w:uiPriority="70" w:unhideWhenUsed="0"/>
-    <w:lsdException w:name="Colorful Shading Accent 3" w:semiHidden="0" w:uiPriority="71" w:unhideWhenUsed="0"/>
-    <w:lsdException w:name="Colorful List Accent 3" w:semiHidden="0" w:uiPriority="72" w:unhideWhenUsed="0"/>
-    <w:lsdException w:name="Colorful Grid Accent 3" w:semiHidden="0" w:uiPriority="73" w:unhideWhenUsed="0"/>
-    <w:lsdException w:name="Light Shading Accent 4" w:semiHidden="0" w:uiPriority="60" w:unhideWhenUsed="0"/>
-    <w:lsdException w:name="Light List Accent 4" w:semiHidden="0" w:uiPriority="61" w:unhideWhenUsed="0"/>
-    <w:lsdException w:name="Light Grid Accent 4" w:semiHidden="0" w:uiPriority="62" w:unhideWhenUsed="0"/>
-    <w:lsdException w:name="Medium Shading 1 Accent 4" w:semiHidden="0" w:uiPriority="63" w:unhideWhenUsed="0"/>
-    <w:lsdException w:name="Medium Shading 2 Accent 4" w:semiHidden="0" w:uiPriority="64" w:unhideWhenUsed="0"/>
-    <w:lsdException w:name="Medium List 1 Accent 4" w:semiHidden="0" w:uiPriority="65" w:unhideWhenUsed="0"/>
-    <w:lsdException w:name="Medium List 2 Accent 4" w:semiHidden="0" w:uiPriority="66" w:unhideWhenUsed="0"/>
-    <w:lsdException w:name="Medium Grid 1 Accent 4" w:semiHidden="0" w:uiPriority="67" w:unhideWhenUsed="0"/>
-    <w:lsdException w:name="Medium Grid 2 Accent 4" w:semiHidden="0" w:uiPriority="68" w:unhideWhenUsed="0"/>
-    <w:lsdException w:name="Medium Grid 3 Accent 4" w:semiHidden="0" w:uiPriority="69" w:unhideWhenUsed="0"/>
-    <w:lsdException w:name="Dark List Accent 4" w:semiHidden="0" w:uiPriority="70" w:unhideWhenUsed="0"/>
-    <w:lsdException w:name="Colorful Shading Accent 4" w:semiHidden="0" w:uiPriority="71" w:unhideWhenUsed="0"/>
-    <w:lsdException w:name="Colorful List Accent 4" w:semiHidden="0" w:uiPriority="72" w:unhideWhenUsed="0"/>
-    <w:lsdException w:name="Colorful Grid Accent 4" w:semiHidden="0" w:uiPriority="73" w:unhideWhenUsed="0"/>
-    <w:lsdException w:name="Light Shading Accent 5" w:semiHidden="0" w:uiPriority="60" w:unhideWhenUsed="0"/>
-    <w:lsdException w:name="Light List Accent 5" w:semiHidden="0" w:uiPriority="61" w:unhideWhenUsed="0"/>
-    <w:lsdException w:name="Light Grid Accent 5" w:semiHidden="0" w:uiPriority="62" w:unhideWhenUsed="0"/>
-    <w:lsdException w:name="Medium Shading 1 Accent 5" w:semiHidden="0" w:uiPriority="63" w:unhideWhenUsed="0"/>
-    <w:lsdException w:name="Medium Shading 2 Accent 5" w:semiHidden="0" w:uiPriority="64" w:unhideWhenUsed="0"/>
-    <w:lsdException w:name="Medium List 1 Accent 5" w:semiHidden="0" w:uiPriority="65" w:unhideWhenUsed="0"/>
-    <w:lsdException w:name="Medium List 2 Accent 5" w:semiHidden="0" w:uiPriority="66" w:unhideWhenUsed="0"/>
-    <w:lsdException w:name="Medium Grid 1 Accent 5" w:semiHidden="0" w:uiPriority="67" w:unhideWhenUsed="0"/>
-    <w:lsdException w:name="Medium Grid 2 Accent 5" w:semiHidden="0" w:uiPriority="68" w:unhideWhenUsed="0"/>
-    <w:lsdException w:name="Medium Grid 3 Accent 5" w:semiHidden="0" w:uiPriority="69" w:unhideWhenUsed="0"/>
-    <w:lsdException w:name="Dark List Accent 5" w:semiHidden="0" w:uiPriority="70" w:unhideWhenUsed="0"/>
-    <w:lsdException w:name="Colorful Shading Accent 5" w:semiHidden="0" w:uiPriority="71" w:unhideWhenUsed="0"/>
-    <w:lsdException w:name="Colorful List Accent 5" w:semiHidden="0" w:uiPriority="72" w:unhideWhenUsed="0"/>
-    <w:lsdException w:name="Colorful Grid Accent 5" w:semiHidden="0" w:uiPriority="73" w:unhideWhenUsed="0"/>
-    <w:lsdException w:name="Light Shading Accent 6" w:semiHidden="0" w:uiPriority="60" w:unhideWhenUsed="0"/>
-    <w:lsdException w:name="Light List Accent 6" w:semiHidden="0" w:uiPriority="61" w:unhideWhenUsed="0"/>
-    <w:lsdException w:name="Light Grid Accent 6" w:semiHidden="0" w:uiPriority="62" w:unhideWhenUsed="0"/>
-    <w:lsdException w:name="Medium Shading 1 Accent 6" w:semiHidden="0" w:uiPriority="63" w:unhideWhenUsed="0"/>
-    <w:lsdException w:name="Medium Shading 2 Accent 6" w:semiHidden="0" w:uiPriority="64" w:unhideWhenUsed="0"/>
-    <w:lsdException w:name="Medium List 1 Accent 6" w:semiHidden="0" w:uiPriority="65" w:unhideWhenUsed="0"/>
-    <w:lsdException w:name="Medium List 2 Accent 6" w:semiHidden="0" w:uiPriority="66" w:unhideWhenUsed="0"/>
-    <w:lsdException w:name="Medium Grid 1 Accent 6" w:semiHidden="0" w:uiPriority="67" w:unhideWhenUsed="0"/>
-    <w:lsdException w:name="Medium Grid 2 Accent 6" w:semiHidden="0" w:uiPriority="68" w:unhideWhenUsed="0"/>
-    <w:lsdException w:name="Medium Grid 3 Accent 6" w:semiHidden="0" w:uiPriority="69" w:unhideWhenUsed="0"/>
-    <w:lsdException w:name="Dark List Accent 6" w:semiHidden="0" w:uiPriority="70" w:unhideWhenUsed="0"/>
-    <w:lsdException w:name="Colorful Shading Accent 6" w:semiHidden="0" w:uiPriority="71" w:unhideWhenUsed="0"/>
-    <w:lsdException w:name="Colorful List Accent 6" w:semiHidden="0" w:uiPriority="72" w:unhideWhenUsed="0"/>
-    <w:lsdException w:name="Colorful Grid Accent 6" w:semiHidden="0" w:uiPriority="73" w:unhideWhenUsed="0"/>
-    <w:lsdException w:name="Subtle Emphasis" w:semiHidden="0" w:uiPriority="19" w:unhideWhenUsed="0" w:qFormat="1"/>
-    <w:lsdException w:name="Intense Emphasis" w:semiHidden="0" w:uiPriority="21" w:unhideWhenUsed="0" w:qFormat="1"/>
-    <w:lsdException w:name="Subtle Reference" w:semiHidden="0" w:uiPriority="31" w:unhideWhenUsed="0" w:qFormat="1"/>
-    <w:lsdException w:name="Intense Reference" w:semiHidden="0" w:uiPriority="32" w:unhideWhenUsed="0" w:qFormat="1"/>
-    <w:lsdException w:name="Book Title" w:semiHidden="0" w:uiPriority="33" w:unhideWhenUsed="0" w:qFormat="1"/>
-    <w:lsdException w:name="Bibliography" w:uiPriority="37"/>
-    <w:lsdException w:name="TOC Heading" w:uiPriority="39" w:qFormat="1"/>
-  </w:latentStyles>
-  <w:style w:type="paragraph" w:default="1" w:styleId="Normal">
-    <w:name w:val="Normal"/>
-    <w:qFormat/>
-  </w:style>
-  <w:style w:type="character" w:default="1" w:styleId="DefaultParagraphFont">
-    <w:name w:val="Default Paragraph Font"/>
-    <w:uiPriority w:val="1"/>
-    <w:semiHidden/>
-    <w:unhideWhenUsed/>
-  </w:style>
-  <w:style w:type="table" w:default="1" w:styleId="TableNormal">
-    <w:name w:val="Normal Table"/>
-    <w:uiPriority w:val="99"/>
-    <w:semiHidden/>
-    <w:unhideWhenUsed/>
-    <w:qFormat/>
-    <w:tblPr>
-      <w:tblInd w:w="0" w:type="dxa"/>
-      <w:tblCellMar>
-        <w:top w:w="0" w:type="dxa"/>
-        <w:left w:w="108" w:type="dxa"/>
-        <w:bottom w:w="0" w:type="dxa"/>
-        <w:right w:w="108" w:type="dxa"/>
-      </w:tblCellMar>
-    </w:tblPr>
-  </w:style>
-  <w:style w:type="numbering" w:default="1" w:styleId="NoList">
-    <w:name w:val="No List"/>
-    <w:uiPriority w:val="99"/>
-    <w:semiHidden/>
-    <w:unhideWhenUsed/>
-  </w:style>
-  <w:style w:type="paragraph" w:customStyle="1" w:styleId="C9C3D20E55D349C7AF2F2DB67632DA97">
-    <w:name w:val="C9C3D20E55D349C7AF2F2DB67632DA97"/>
-    <w:rsid w:val="007306F5"/>
-  </w:style>
-</w:styles>
-</file>
-
-<file path=word/glossary/webSettings.xml><?xml version="1.0" encoding="utf-8"?>
-<w:webSettings xmlns:r="http://schemas.openxmlformats.org/officeDocument/2006/relationships" xmlns:w="http://schemas.openxmlformats.org/wordprocessingml/2006/main">
-  <w:optimizeForBrowser/>
-</w:webSettings>
-</file>
-
 <file path=word/theme/theme1.xml><?xml version="1.0" encoding="utf-8"?>
 <a:theme xmlns:a="http://schemas.openxmlformats.org/drawingml/2006/main" name="Office Theme">
   <a:themeElements>
@@ -5826,16 +5838,16 @@
 </file>
 
 <file path=customXml/item2.xml><?xml version="1.0" encoding="utf-8"?>
+<p:properties xmlns:p="http://schemas.microsoft.com/office/2006/metadata/properties" xmlns:xsi="http://www.w3.org/2001/XMLSchema-instance" xmlns:pc="http://schemas.microsoft.com/office/infopath/2007/PartnerControls"/>
+</file>
+
+<file path=customXml/item3.xml><?xml version="1.0" encoding="utf-8"?>
 <?mso-contentType ?>
 <FormTemplates xmlns="http://schemas.microsoft.com/sharepoint/v3/contenttype/forms">
   <Display>DocumentLibraryForm</Display>
   <Edit>AssetEditForm</Edit>
   <New>DocumentLibraryForm</New>
 </FormTemplates>
-</file>
-
-<file path=customXml/item3.xml><?xml version="1.0" encoding="utf-8"?>
-<p:properties xmlns:p="http://schemas.microsoft.com/office/2006/metadata/properties" xmlns:xsi="http://www.w3.org/2001/XMLSchema-instance" xmlns:pc="http://schemas.microsoft.com/office/infopath/2007/PartnerControls"/>
 </file>
 
 <file path=customXml/item4.xml><?xml version="1.0" encoding="utf-8"?>
@@ -5855,18 +5867,18 @@
 </file>
 
 <file path=customXml/itemProps2.xml><?xml version="1.0" encoding="utf-8"?>
-<ds:datastoreItem xmlns:ds="http://schemas.openxmlformats.org/officeDocument/2006/customXml" ds:itemID="{DF8A6096-AC3C-41A5-9CB9-998E1823050B}">
+<ds:datastoreItem xmlns:ds="http://schemas.openxmlformats.org/officeDocument/2006/customXml" ds:itemID="{6BD01D80-C71E-4C35-9EC9-AB4B2A68E7C1}">
   <ds:schemaRefs>
-    <ds:schemaRef ds:uri="http://schemas.microsoft.com/sharepoint/v3/contenttype/forms"/>
+    <ds:schemaRef ds:uri="http://schemas.microsoft.com/office/2006/metadata/properties"/>
+    <ds:schemaRef ds:uri="http://schemas.microsoft.com/office/infopath/2007/PartnerControls"/>
   </ds:schemaRefs>
 </ds:datastoreItem>
 </file>
 
 <file path=customXml/itemProps3.xml><?xml version="1.0" encoding="utf-8"?>
-<ds:datastoreItem xmlns:ds="http://schemas.openxmlformats.org/officeDocument/2006/customXml" ds:itemID="{6BD01D80-C71E-4C35-9EC9-AB4B2A68E7C1}">
+<ds:datastoreItem xmlns:ds="http://schemas.openxmlformats.org/officeDocument/2006/customXml" ds:itemID="{DF8A6096-AC3C-41A5-9CB9-998E1823050B}">
   <ds:schemaRefs>
-    <ds:schemaRef ds:uri="http://schemas.microsoft.com/office/2006/metadata/properties"/>
-    <ds:schemaRef ds:uri="http://schemas.microsoft.com/office/infopath/2007/PartnerControls"/>
+    <ds:schemaRef ds:uri="http://schemas.microsoft.com/sharepoint/v3/contenttype/forms"/>
   </ds:schemaRefs>
 </ds:datastoreItem>
 </file>
@@ -5881,7 +5893,7 @@
 </file>
 
 <file path=customXml/itemProps5.xml><?xml version="1.0" encoding="utf-8"?>
-<ds:datastoreItem xmlns:ds="http://schemas.openxmlformats.org/officeDocument/2006/customXml" ds:itemID="{CA5ACDE2-7BA5-49FF-9D6C-0FEFCAA34150}">
+<ds:datastoreItem xmlns:ds="http://schemas.openxmlformats.org/officeDocument/2006/customXml" ds:itemID="{28799786-8D59-4DDA-ABBC-95E4274F4D17}">
   <ds:schemaRefs>
     <ds:schemaRef ds:uri="http://schemas.openxmlformats.org/officeDocument/2006/bibliography"/>
   </ds:schemaRefs>

</xml_diff>